<commit_message>
revise after Svetli 1st
</commit_message>
<xml_diff>
--- a/Protein_Statement of Purpose_Can_Li.docx
+++ b/Protein_Statement of Purpose_Can_Li.docx
@@ -110,21 +110,98 @@
           <w:rFonts w:ascii="Times New Roman" w:hAnsi="Times New Roman" w:cs="Times New Roman"/>
           <w:kern w:val="0"/>
         </w:rPr>
-        <w:t xml:space="preserve"> and</w:t>
-      </w:r>
-      <w:r>
-        <w:rPr>
-          <w:rFonts w:ascii="Times New Roman" w:hAnsi="Times New Roman" w:cs="Times New Roman" w:hint="eastAsia"/>
-          <w:kern w:val="0"/>
-        </w:rPr>
-        <w:t xml:space="preserve"> ended up with the first place of Henan province in National Chemistry Olympiad. At the awarding </w:t>
-      </w:r>
-      <w:r>
-        <w:rPr>
-          <w:rFonts w:ascii="Times New Roman" w:hAnsi="Times New Roman" w:cs="Times New Roman"/>
-          <w:kern w:val="0"/>
-        </w:rPr>
-        <w:t>lecture</w:t>
+        <w:t>.</w:t>
+      </w:r>
+      <w:r>
+        <w:rPr>
+          <w:rFonts w:ascii="Times New Roman" w:hAnsi="Times New Roman" w:cs="Times New Roman"/>
+          <w:kern w:val="0"/>
+        </w:rPr>
+        <w:t xml:space="preserve"> </w:t>
+      </w:r>
+      <w:r>
+        <w:rPr>
+          <w:rFonts w:ascii="Times New Roman" w:hAnsi="Times New Roman" w:cs="Times New Roman"/>
+          <w:kern w:val="0"/>
+        </w:rPr>
+        <w:t>My hard work, dedication and love for chemistry led me to win</w:t>
+      </w:r>
+      <w:r>
+        <w:rPr>
+          <w:rFonts w:ascii="Times New Roman" w:hAnsi="Times New Roman" w:cs="Times New Roman" w:hint="eastAsia"/>
+          <w:kern w:val="0"/>
+        </w:rPr>
+        <w:t xml:space="preserve"> </w:t>
+      </w:r>
+      <w:r>
+        <w:rPr>
+          <w:rFonts w:ascii="Times New Roman" w:hAnsi="Times New Roman" w:cs="Times New Roman"/>
+          <w:kern w:val="0"/>
+        </w:rPr>
+        <w:t xml:space="preserve">the </w:t>
+      </w:r>
+      <w:r>
+        <w:rPr>
+          <w:rFonts w:ascii="Times New Roman" w:hAnsi="Times New Roman" w:cs="Times New Roman" w:hint="eastAsia"/>
+          <w:kern w:val="0"/>
+        </w:rPr>
+        <w:t xml:space="preserve">first place in </w:t>
+      </w:r>
+      <w:r>
+        <w:rPr>
+          <w:rFonts w:ascii="Times New Roman" w:hAnsi="Times New Roman" w:cs="Times New Roman"/>
+          <w:kern w:val="0"/>
+        </w:rPr>
+        <w:t xml:space="preserve">the </w:t>
+      </w:r>
+      <w:r>
+        <w:rPr>
+          <w:rFonts w:ascii="Times New Roman" w:hAnsi="Times New Roman" w:cs="Times New Roman" w:hint="eastAsia"/>
+          <w:kern w:val="0"/>
+        </w:rPr>
+        <w:t>National Chemistry Olympiad</w:t>
+      </w:r>
+      <w:r>
+        <w:rPr>
+          <w:rFonts w:ascii="Times New Roman" w:hAnsi="Times New Roman" w:cs="Times New Roman" w:hint="eastAsia"/>
+          <w:kern w:val="0"/>
+        </w:rPr>
+        <w:t xml:space="preserve"> </w:t>
+      </w:r>
+      <w:r>
+        <w:rPr>
+          <w:rFonts w:ascii="Times New Roman" w:hAnsi="Times New Roman" w:cs="Times New Roman"/>
+          <w:kern w:val="0"/>
+        </w:rPr>
+        <w:t>in</w:t>
+      </w:r>
+      <w:r>
+        <w:rPr>
+          <w:rFonts w:ascii="Times New Roman" w:hAnsi="Times New Roman" w:cs="Times New Roman" w:hint="eastAsia"/>
+          <w:kern w:val="0"/>
+        </w:rPr>
+        <w:t xml:space="preserve"> Henan</w:t>
+      </w:r>
+      <w:r>
+        <w:rPr>
+          <w:rFonts w:ascii="Times New Roman" w:hAnsi="Times New Roman" w:cs="Times New Roman"/>
+          <w:kern w:val="0"/>
+        </w:rPr>
+        <w:t xml:space="preserve"> province</w:t>
+      </w:r>
+      <w:r>
+        <w:rPr>
+          <w:rFonts w:ascii="Times New Roman" w:hAnsi="Times New Roman" w:cs="Times New Roman" w:hint="eastAsia"/>
+          <w:kern w:val="0"/>
+        </w:rPr>
+        <w:t xml:space="preserve">. At the awarding </w:t>
+      </w:r>
+      <w:r>
+        <w:rPr>
+          <w:rFonts w:ascii="Times New Roman" w:hAnsi="Times New Roman" w:cs="Times New Roman"/>
+          <w:kern w:val="0"/>
+        </w:rPr>
+        <w:t>ceremony</w:t>
       </w:r>
       <w:r>
         <w:rPr>
@@ -208,7 +285,21 @@
           <w:rFonts w:ascii="Times New Roman" w:hAnsi="Times New Roman" w:cs="Times New Roman" w:hint="eastAsia"/>
           <w:kern w:val="0"/>
         </w:rPr>
-        <w:t>said something that I never forget</w:t>
+        <w:t xml:space="preserve">said something that I </w:t>
+      </w:r>
+      <w:r>
+        <w:rPr>
+          <w:rFonts w:ascii="Times New Roman" w:hAnsi="Times New Roman" w:cs="Times New Roman"/>
+          <w:kern w:val="0"/>
+        </w:rPr>
+        <w:t xml:space="preserve">would </w:t>
+      </w:r>
+      <w:r>
+        <w:rPr>
+          <w:rFonts w:ascii="Times New Roman" w:hAnsi="Times New Roman" w:cs="Times New Roman" w:hint="eastAsia"/>
+          <w:kern w:val="0"/>
+        </w:rPr>
+        <w:t>never forget</w:t>
       </w:r>
       <w:r>
         <w:rPr>
@@ -222,7 +313,14 @@
           <w:rFonts w:ascii="Times New Roman" w:hAnsi="Times New Roman" w:cs="Times New Roman"/>
           <w:kern w:val="0"/>
         </w:rPr>
-        <w:t xml:space="preserve">‘though human being has made great progress in chemistry, we are still far from being able </w:t>
+        <w:t xml:space="preserve">‘though humanity </w:t>
+      </w:r>
+      <w:r>
+        <w:rPr>
+          <w:rFonts w:ascii="Times New Roman" w:hAnsi="Times New Roman" w:cs="Times New Roman"/>
+          <w:kern w:val="0"/>
+        </w:rPr>
+        <w:t xml:space="preserve">has made great progress in chemistry, we are still far from being able </w:t>
       </w:r>
       <w:r>
         <w:rPr>
@@ -254,6 +352,13 @@
       </w:r>
       <w:r>
         <w:rPr>
+          <w:rFonts w:ascii="Times New Roman" w:hAnsi="Times New Roman" w:cs="Times New Roman"/>
+          <w:kern w:val="0"/>
+        </w:rPr>
+        <w:t>’</w:t>
+      </w:r>
+      <w:r>
+        <w:rPr>
           <w:rFonts w:ascii="Times New Roman" w:hAnsi="Times New Roman" w:cs="Times New Roman" w:hint="eastAsia"/>
           <w:kern w:val="0"/>
         </w:rPr>
@@ -278,7 +383,21 @@
           <w:rFonts w:ascii="Times New Roman" w:hAnsi="Times New Roman" w:cs="Times New Roman"/>
           <w:kern w:val="0"/>
         </w:rPr>
-        <w:t xml:space="preserve"> piqued my</w:t>
+        <w:t xml:space="preserve"> </w:t>
+      </w:r>
+      <w:r>
+        <w:rPr>
+          <w:rFonts w:ascii="Times New Roman" w:hAnsi="Times New Roman" w:cs="Times New Roman"/>
+          <w:kern w:val="0"/>
+        </w:rPr>
+        <w:t>sparked</w:t>
+      </w:r>
+      <w:r>
+        <w:rPr>
+          <w:rFonts w:ascii="Times New Roman" w:hAnsi="Times New Roman" w:cs="Times New Roman"/>
+          <w:kern w:val="0"/>
+        </w:rPr>
+        <w:t xml:space="preserve"> my</w:t>
       </w:r>
       <w:r>
         <w:rPr>
@@ -410,24 +529,24 @@
       </w:r>
       <w:r>
         <w:rPr>
-          <w:rFonts w:ascii="Times New Roman" w:hAnsi="Times New Roman" w:cs="Times New Roman" w:hint="eastAsia"/>
-          <w:kern w:val="0"/>
-        </w:rPr>
-        <w:t xml:space="preserve">The strong passion for scientific research </w:t>
-      </w:r>
-      <w:r>
-        <w:rPr>
-          <w:rFonts w:ascii="Times New Roman" w:hAnsi="Times New Roman" w:cs="Times New Roman"/>
-          <w:kern w:val="0"/>
-        </w:rPr>
-        <w:t xml:space="preserve">motivated me to join the lab </w:t>
-      </w:r>
-      <w:r>
-        <w:rPr>
-          <w:rFonts w:ascii="Times New Roman" w:hAnsi="Times New Roman" w:cs="Times New Roman"/>
-          <w:kern w:val="0"/>
-        </w:rPr>
-        <w:t xml:space="preserve">of Prof. </w:t>
+          <w:rFonts w:ascii="Times New Roman" w:hAnsi="Times New Roman" w:cs="Times New Roman"/>
+          <w:kern w:val="0"/>
+        </w:rPr>
+        <w:t>My</w:t>
+      </w:r>
+      <w:r>
+        <w:rPr>
+          <w:rFonts w:ascii="Times New Roman" w:hAnsi="Times New Roman" w:cs="Times New Roman" w:hint="eastAsia"/>
+          <w:kern w:val="0"/>
+        </w:rPr>
+        <w:t xml:space="preserve"> strong passion for scientific research </w:t>
+      </w:r>
+      <w:r>
+        <w:rPr>
+          <w:rFonts w:ascii="Times New Roman" w:hAnsi="Times New Roman" w:cs="Times New Roman"/>
+          <w:kern w:val="0"/>
+        </w:rPr>
+        <w:t xml:space="preserve">incentivized me to join the lab of Prof. </w:t>
       </w:r>
       <w:proofErr w:type="spellStart"/>
       <w:r>
@@ -443,21 +562,7 @@
           <w:rFonts w:ascii="Times New Roman" w:hAnsi="Times New Roman" w:cs="Times New Roman"/>
           <w:kern w:val="0"/>
         </w:rPr>
-        <w:t xml:space="preserve"> Zhu </w:t>
-      </w:r>
-      <w:r>
-        <w:rPr>
-          <w:rFonts w:ascii="Times New Roman" w:hAnsi="Times New Roman" w:cs="Times New Roman"/>
-          <w:kern w:val="0"/>
-        </w:rPr>
-        <w:t xml:space="preserve">when I was a sophomore, </w:t>
-      </w:r>
-      <w:r>
-        <w:rPr>
-          <w:rFonts w:ascii="Times New Roman" w:hAnsi="Times New Roman" w:cs="Times New Roman"/>
-          <w:kern w:val="0"/>
-        </w:rPr>
-        <w:t xml:space="preserve">where I worked on </w:t>
+        <w:t xml:space="preserve"> Zhu when I was a sophomore, where I worked on </w:t>
       </w:r>
       <w:r>
         <w:rPr>
@@ -487,91 +592,7 @@
           <w:rFonts w:ascii="Times New Roman" w:hAnsi="Times New Roman" w:cs="Times New Roman"/>
           <w:kern w:val="0"/>
         </w:rPr>
-        <w:t xml:space="preserve"> synthesis. </w:t>
-      </w:r>
-      <w:r>
-        <w:rPr>
-          <w:rFonts w:ascii="Times New Roman" w:hAnsi="Times New Roman" w:cs="Times New Roman" w:hint="eastAsia"/>
-          <w:kern w:val="0"/>
-        </w:rPr>
-        <w:t xml:space="preserve">As there is no mature design protocol in this area, I managed to set up my own </w:t>
-      </w:r>
-      <w:r>
-        <w:rPr>
-          <w:rFonts w:ascii="Times New Roman" w:hAnsi="Times New Roman" w:cs="Times New Roman"/>
-          <w:kern w:val="0"/>
-        </w:rPr>
-        <w:t>standard</w:t>
-      </w:r>
-      <w:r>
-        <w:rPr>
-          <w:rFonts w:ascii="Times New Roman" w:hAnsi="Times New Roman" w:cs="Times New Roman" w:hint="eastAsia"/>
-          <w:kern w:val="0"/>
-        </w:rPr>
-        <w:t xml:space="preserve"> to evaluate each design. I used the distance of the </w:t>
-      </w:r>
-      <w:r>
-        <w:rPr>
-          <w:rFonts w:ascii="Times New Roman" w:hAnsi="Times New Roman" w:cs="Times New Roman"/>
-          <w:kern w:val="0"/>
-        </w:rPr>
-        <w:t>nucleophilic</w:t>
-      </w:r>
-      <w:r>
-        <w:rPr>
-          <w:rFonts w:ascii="Times New Roman" w:hAnsi="Times New Roman" w:cs="Times New Roman" w:hint="eastAsia"/>
-          <w:kern w:val="0"/>
-        </w:rPr>
-        <w:t xml:space="preserve"> attack, the distances of two hydrogen bonds </w:t>
-      </w:r>
-      <w:r>
-        <w:rPr>
-          <w:rFonts w:ascii="Times New Roman" w:hAnsi="Times New Roman" w:cs="Times New Roman"/>
-          <w:kern w:val="0"/>
-        </w:rPr>
-        <w:t>stabilizing</w:t>
-      </w:r>
-      <w:r>
-        <w:rPr>
-          <w:rFonts w:ascii="Times New Roman" w:hAnsi="Times New Roman" w:cs="Times New Roman" w:hint="eastAsia"/>
-          <w:kern w:val="0"/>
-        </w:rPr>
-        <w:t xml:space="preserve"> the transition state and a docking score to evaluate the docking outputs. I applied both one-residue sampling</w:t>
-      </w:r>
-      <w:r>
-        <w:rPr>
-          <w:rFonts w:ascii="Times New Roman" w:hAnsi="Times New Roman" w:cs="Times New Roman"/>
-          <w:kern w:val="0"/>
-        </w:rPr>
-        <w:t xml:space="preserve"> and</w:t>
-      </w:r>
-      <w:r>
-        <w:rPr>
-          <w:rFonts w:ascii="Times New Roman" w:hAnsi="Times New Roman" w:cs="Times New Roman" w:hint="eastAsia"/>
-          <w:kern w:val="0"/>
-        </w:rPr>
-        <w:t xml:space="preserve"> a trial-and-error approach</w:t>
-      </w:r>
-      <w:r>
-        <w:rPr>
-          <w:rFonts w:ascii="Times New Roman" w:hAnsi="Times New Roman" w:cs="Times New Roman"/>
-          <w:kern w:val="0"/>
-        </w:rPr>
-        <w:t>es</w:t>
-      </w:r>
-      <w:r>
-        <w:rPr>
-          <w:rFonts w:ascii="Times New Roman" w:hAnsi="Times New Roman" w:cs="Times New Roman" w:hint="eastAsia"/>
-          <w:kern w:val="0"/>
-        </w:rPr>
-        <w:t xml:space="preserve"> to find mutations that could make the enzyme-ligand complex satisfy all our geometric </w:t>
-      </w:r>
-      <w:r>
-        <w:rPr>
-          <w:rFonts w:ascii="Times New Roman" w:hAnsi="Times New Roman" w:cs="Times New Roman"/>
-          <w:kern w:val="0"/>
-        </w:rPr>
-        <w:t>constraints. Finally, a new enzyme</w:t>
+        <w:t xml:space="preserve"> synthesis. I set up my own evaluating standards and a trial-and-error protocol. Finally, a new enzyme</w:t>
       </w:r>
       <w:r>
         <w:rPr>
@@ -585,21 +606,7 @@
           <w:rFonts w:ascii="Times New Roman" w:hAnsi="Times New Roman" w:cs="Times New Roman"/>
           <w:kern w:val="0"/>
         </w:rPr>
-        <w:t>satisfying all the geometric constraints</w:t>
-      </w:r>
-      <w:r>
-        <w:rPr>
-          <w:rFonts w:ascii="Times New Roman" w:hAnsi="Times New Roman" w:cs="Times New Roman" w:hint="eastAsia"/>
-          <w:kern w:val="0"/>
-        </w:rPr>
-        <w:t xml:space="preserve"> and showing high docking score</w:t>
-      </w:r>
-      <w:r>
-        <w:rPr>
-          <w:rFonts w:ascii="Times New Roman" w:hAnsi="Times New Roman" w:cs="Times New Roman"/>
-          <w:kern w:val="0"/>
-        </w:rPr>
-        <w:t xml:space="preserve"> with five-residue mutations was found to bind </w:t>
+        <w:t xml:space="preserve">satisfying my evaluating criteria with five-residue mutations was found to bind </w:t>
       </w:r>
       <w:proofErr w:type="spellStart"/>
       <w:r>
@@ -615,11 +622,68 @@
           <w:rFonts w:ascii="Times New Roman" w:hAnsi="Times New Roman" w:cs="Times New Roman"/>
           <w:kern w:val="0"/>
         </w:rPr>
-        <w:t xml:space="preserve"> well</w:t>
-      </w:r>
-      <w:r>
-        <w:rPr>
-          <w:rFonts w:ascii="Times New Roman" w:hAnsi="Times New Roman" w:cs="Times New Roman"/>
+        <w:t xml:space="preserve"> well </w:t>
+      </w:r>
+      <w:r>
+        <w:rPr>
+          <w:rFonts w:ascii="Times New Roman" w:hAnsi="Times New Roman" w:cs="Times New Roman"/>
+          <w:i/>
+          <w:kern w:val="0"/>
+        </w:rPr>
+        <w:t>in silica</w:t>
+      </w:r>
+      <w:r>
+        <w:rPr>
+          <w:rFonts w:ascii="Times New Roman" w:hAnsi="Times New Roman" w:cs="Times New Roman"/>
+          <w:kern w:val="0"/>
+        </w:rPr>
+        <w:t xml:space="preserve">. </w:t>
+      </w:r>
+      <w:r>
+        <w:rPr>
+          <w:rFonts w:ascii="Times New Roman" w:hAnsi="Times New Roman" w:cs="Times New Roman" w:hint="eastAsia"/>
+          <w:kern w:val="0"/>
+        </w:rPr>
+        <w:t xml:space="preserve">This experience definitely </w:t>
+      </w:r>
+      <w:r>
+        <w:rPr>
+          <w:rFonts w:ascii="Times New Roman" w:hAnsi="Times New Roman" w:cs="Times New Roman"/>
+          <w:kern w:val="0"/>
+        </w:rPr>
+        <w:t xml:space="preserve">provided me with a deep understanding </w:t>
+      </w:r>
+      <w:r>
+        <w:rPr>
+          <w:rFonts w:ascii="Times New Roman" w:hAnsi="Times New Roman" w:cs="Times New Roman" w:hint="eastAsia"/>
+          <w:kern w:val="0"/>
+        </w:rPr>
+        <w:t xml:space="preserve">of how to make </w:t>
+      </w:r>
+      <w:r>
+        <w:rPr>
+          <w:rFonts w:ascii="Times New Roman" w:hAnsi="Times New Roman" w:cs="Times New Roman"/>
+          <w:kern w:val="0"/>
+        </w:rPr>
+        <w:t xml:space="preserve">a </w:t>
+      </w:r>
+      <w:r>
+        <w:rPr>
+          <w:rFonts w:ascii="Times New Roman" w:hAnsi="Times New Roman" w:cs="Times New Roman" w:hint="eastAsia"/>
+          <w:kern w:val="0"/>
+        </w:rPr>
+        <w:t xml:space="preserve">hypothesis and how to find </w:t>
+      </w:r>
+      <w:r>
+        <w:rPr>
+          <w:rFonts w:ascii="Times New Roman" w:hAnsi="Times New Roman" w:cs="Times New Roman"/>
+          <w:kern w:val="0"/>
+        </w:rPr>
+        <w:t>an</w:t>
+      </w:r>
+      <w:r>
+        <w:rPr>
+          <w:rFonts w:ascii="Times New Roman" w:hAnsi="Times New Roman" w:cs="Times New Roman" w:hint="eastAsia"/>
           <w:kern w:val="0"/>
         </w:rPr>
         <w:t xml:space="preserve"> </w:t>
@@ -627,31 +691,9 @@
       <w:r>
         <w:rPr>
           <w:rFonts w:ascii="Times New Roman" w:hAnsi="Times New Roman" w:cs="Times New Roman"/>
-          <w:i/>
-          <w:kern w:val="0"/>
-        </w:rPr>
-        <w:t>in silica</w:t>
-      </w:r>
-      <w:r>
-        <w:rPr>
-          <w:rFonts w:ascii="Times New Roman" w:hAnsi="Times New Roman" w:cs="Times New Roman"/>
-          <w:kern w:val="0"/>
-        </w:rPr>
-        <w:t xml:space="preserve">. </w:t>
-      </w:r>
-      <w:r>
-        <w:rPr>
-          <w:rFonts w:ascii="Times New Roman" w:hAnsi="Times New Roman" w:cs="Times New Roman" w:hint="eastAsia"/>
-          <w:kern w:val="0"/>
-        </w:rPr>
-        <w:t xml:space="preserve">This experience definitely gave me a big picture of how to make hypothesis and how to find the </w:t>
-      </w:r>
-      <w:r>
-        <w:rPr>
-          <w:rFonts w:ascii="Times New Roman" w:hAnsi="Times New Roman" w:cs="Times New Roman"/>
-          <w:kern w:val="0"/>
-        </w:rPr>
-        <w:t>reasonable</w:t>
+          <w:kern w:val="0"/>
+        </w:rPr>
+        <w:t>appropriate</w:t>
       </w:r>
       <w:r>
         <w:rPr>
@@ -685,6 +727,9 @@
     </w:p>
     <w:p>
       <w:pPr>
+        <w:tabs>
+          <w:tab w:val="left" w:pos="5195"/>
+        </w:tabs>
         <w:rPr>
           <w:rFonts w:ascii="Times New Roman" w:hAnsi="Times New Roman" w:cs="Times New Roman"/>
           <w:kern w:val="0"/>
@@ -695,14 +740,64 @@
           <w:rFonts w:ascii="Times New Roman" w:hAnsi="Times New Roman" w:cs="Times New Roman"/>
           <w:kern w:val="0"/>
         </w:rPr>
-        <w:t xml:space="preserve">Owing to my strong academic performance, I was awarded to study at UW-Madison for fall semester of 2014, where I got firsthand experience of both the course study and research in American graduate school. To understand the fundamental theories and techniques in molecular design, </w:t>
-      </w:r>
-      <w:r>
-        <w:rPr>
-          <w:rFonts w:ascii="Times New Roman" w:hAnsi="Times New Roman" w:cs="Times New Roman"/>
-          <w:kern w:val="0"/>
-        </w:rPr>
-        <w:t xml:space="preserve">I took </w:t>
+        <w:tab/>
+      </w:r>
+    </w:p>
+    <w:p>
+      <w:pPr>
+        <w:rPr>
+          <w:rFonts w:ascii="Times New Roman" w:hAnsi="Times New Roman" w:cs="Times New Roman"/>
+          <w:kern w:val="0"/>
+        </w:rPr>
+      </w:pPr>
+      <w:r>
+        <w:rPr>
+          <w:rFonts w:ascii="Times New Roman" w:hAnsi="Times New Roman" w:cs="Times New Roman"/>
+          <w:kern w:val="0"/>
+        </w:rPr>
+        <w:t xml:space="preserve">Due to my strong academic performance, I was awarded a scholarship to study at UW-Madison for fall semester of 2014, where I received firsthand experience of an American graduate school, as well as deepened </w:t>
+      </w:r>
+      <w:r>
+        <w:rPr>
+          <w:rFonts w:ascii="Times New Roman" w:hAnsi="Times New Roman" w:cs="Times New Roman" w:hint="eastAsia"/>
+          <w:kern w:val="0"/>
+        </w:rPr>
+        <w:t>my understanding of</w:t>
+      </w:r>
+      <w:r>
+        <w:rPr>
+          <w:rFonts w:ascii="Times New Roman" w:hAnsi="Times New Roman" w:cs="Times New Roman"/>
+          <w:kern w:val="0"/>
+        </w:rPr>
+        <w:t xml:space="preserve"> theories</w:t>
+      </w:r>
+      <w:r>
+        <w:rPr>
+          <w:rFonts w:ascii="Times New Roman" w:hAnsi="Times New Roman" w:cs="Times New Roman"/>
+          <w:kern w:val="0"/>
+        </w:rPr>
+        <w:t xml:space="preserve"> in molecular design</w:t>
+      </w:r>
+      <w:r>
+        <w:rPr>
+          <w:rFonts w:ascii="Times New Roman" w:hAnsi="Times New Roman" w:cs="Times New Roman"/>
+          <w:kern w:val="0"/>
+        </w:rPr>
+        <w:t xml:space="preserve"> through course study</w:t>
+      </w:r>
+      <w:r>
+        <w:rPr>
+          <w:rFonts w:ascii="Times New Roman" w:hAnsi="Times New Roman" w:cs="Times New Roman" w:hint="eastAsia"/>
+          <w:kern w:val="0"/>
+        </w:rPr>
+        <w:t>.</w:t>
+      </w:r>
+      <w:r>
+        <w:rPr>
+          <w:rFonts w:ascii="Times New Roman" w:hAnsi="Times New Roman" w:cs="Times New Roman"/>
+          <w:kern w:val="0"/>
+        </w:rPr>
+        <w:t xml:space="preserve"> One of my classes was </w:t>
       </w:r>
       <w:r>
         <w:rPr>
@@ -717,6 +812,106 @@
           <w:rFonts w:ascii="Times New Roman" w:hAnsi="Times New Roman" w:cs="Times New Roman"/>
           <w:kern w:val="0"/>
         </w:rPr>
+        <w:t xml:space="preserve"> where I </w:t>
+      </w:r>
+      <w:r>
+        <w:rPr>
+          <w:rFonts w:ascii="Times New Roman" w:hAnsi="Times New Roman" w:cs="Times New Roman" w:hint="eastAsia"/>
+          <w:kern w:val="0"/>
+        </w:rPr>
+        <w:t xml:space="preserve">discussed representative papers about </w:t>
+      </w:r>
+      <w:r>
+        <w:rPr>
+          <w:rFonts w:ascii="Times New Roman" w:hAnsi="Times New Roman" w:cs="Times New Roman"/>
+          <w:kern w:val="0"/>
+        </w:rPr>
+        <w:t xml:space="preserve">molecular </w:t>
+      </w:r>
+      <w:r>
+        <w:rPr>
+          <w:rFonts w:ascii="Times New Roman" w:hAnsi="Times New Roman" w:cs="Times New Roman" w:hint="eastAsia"/>
+          <w:kern w:val="0"/>
+        </w:rPr>
+        <w:t>simulation with Prof. Nicholas Abbott and other PhD students</w:t>
+      </w:r>
+      <w:r>
+        <w:rPr>
+          <w:rFonts w:ascii="Times New Roman" w:hAnsi="Times New Roman" w:cs="Times New Roman"/>
+          <w:kern w:val="0"/>
+        </w:rPr>
+        <w:t xml:space="preserve"> to understand the research carried out in this area</w:t>
+      </w:r>
+      <w:r>
+        <w:rPr>
+          <w:rFonts w:ascii="Times New Roman" w:hAnsi="Times New Roman" w:cs="Times New Roman" w:hint="eastAsia"/>
+          <w:kern w:val="0"/>
+        </w:rPr>
+        <w:t>.</w:t>
+      </w:r>
+      <w:r>
+        <w:rPr>
+          <w:rFonts w:ascii="Times New Roman" w:hAnsi="Times New Roman" w:cs="Times New Roman"/>
+          <w:kern w:val="0"/>
+        </w:rPr>
+        <w:t xml:space="preserve"> I appreciated this approach of graduate study because it made me feel more involved in research by providing us with opportunities to discuss open problems. </w:t>
+      </w:r>
+      <w:r>
+        <w:rPr>
+          <w:rFonts w:ascii="Times New Roman" w:hAnsi="Times New Roman" w:cs="Times New Roman" w:hint="eastAsia"/>
+          <w:kern w:val="0"/>
+        </w:rPr>
+        <w:t xml:space="preserve">I </w:t>
+      </w:r>
+      <w:r>
+        <w:rPr>
+          <w:rFonts w:ascii="Times New Roman" w:hAnsi="Times New Roman" w:cs="Times New Roman"/>
+          <w:kern w:val="0"/>
+        </w:rPr>
+        <w:t xml:space="preserve">also joined Prof. </w:t>
+      </w:r>
+      <w:r>
+        <w:rPr>
+          <w:rFonts w:ascii="Times New Roman" w:hAnsi="Times New Roman" w:cs="Times New Roman" w:hint="eastAsia"/>
+          <w:kern w:val="0"/>
+        </w:rPr>
+        <w:t xml:space="preserve">Christos </w:t>
+      </w:r>
+      <w:proofErr w:type="spellStart"/>
+      <w:r>
+        <w:rPr>
+          <w:rFonts w:ascii="Times New Roman" w:hAnsi="Times New Roman" w:cs="Times New Roman"/>
+          <w:kern w:val="0"/>
+        </w:rPr>
+        <w:t>Maravelias</w:t>
+      </w:r>
+      <w:proofErr w:type="spellEnd"/>
+      <w:r>
+        <w:rPr>
+          <w:rFonts w:ascii="Times New Roman" w:hAnsi="Times New Roman" w:cs="Times New Roman"/>
+          <w:kern w:val="0"/>
+        </w:rPr>
+        <w:t xml:space="preserve">’ </w:t>
+      </w:r>
+      <w:r>
+        <w:rPr>
+          <w:rFonts w:ascii="Times New Roman" w:hAnsi="Times New Roman" w:cs="Times New Roman" w:hint="eastAsia"/>
+          <w:kern w:val="0"/>
+        </w:rPr>
+        <w:t>Process</w:t>
+      </w:r>
+      <w:r>
+        <w:rPr>
+          <w:rFonts w:ascii="Times New Roman" w:hAnsi="Times New Roman" w:cs="Times New Roman"/>
+          <w:kern w:val="0"/>
+        </w:rPr>
+        <w:t xml:space="preserve"> Systems Engineering</w:t>
+      </w:r>
+      <w:r>
+        <w:rPr>
+          <w:rFonts w:ascii="Times New Roman" w:hAnsi="Times New Roman" w:cs="Times New Roman" w:hint="eastAsia"/>
+          <w:kern w:val="0"/>
+        </w:rPr>
         <w:t xml:space="preserve"> </w:t>
       </w:r>
       <w:r>
@@ -724,80 +919,15 @@
           <w:rFonts w:ascii="Times New Roman" w:hAnsi="Times New Roman" w:cs="Times New Roman"/>
           <w:kern w:val="0"/>
         </w:rPr>
-        <w:t xml:space="preserve">wherein I </w:t>
-      </w:r>
-      <w:r>
-        <w:rPr>
-          <w:rFonts w:ascii="Times New Roman" w:hAnsi="Times New Roman" w:cs="Times New Roman" w:hint="eastAsia"/>
-          <w:kern w:val="0"/>
-        </w:rPr>
-        <w:t xml:space="preserve">not only </w:t>
-      </w:r>
-      <w:r>
-        <w:rPr>
-          <w:rFonts w:ascii="Times New Roman" w:hAnsi="Times New Roman" w:cs="Times New Roman"/>
-          <w:kern w:val="0"/>
-        </w:rPr>
-        <w:t>learned statistical mechanics and molecular simulation</w:t>
-      </w:r>
-      <w:r>
-        <w:rPr>
-          <w:rFonts w:ascii="Times New Roman" w:hAnsi="Times New Roman" w:cs="Times New Roman" w:hint="eastAsia"/>
-          <w:kern w:val="0"/>
-        </w:rPr>
-        <w:t xml:space="preserve">, but also discussed representative papers about Monte Carlo and Molecular </w:t>
-      </w:r>
-      <w:r>
-        <w:rPr>
-          <w:rFonts w:ascii="Times New Roman" w:hAnsi="Times New Roman" w:cs="Times New Roman" w:hint="eastAsia"/>
+        <w:t xml:space="preserve">group where I learned mathematical models and </w:t>
+      </w:r>
+      <w:r>
+        <w:rPr>
+          <w:rFonts w:ascii="Times New Roman" w:hAnsi="Times New Roman" w:cs="Times New Roman"/>
           <w:kern w:val="0"/>
         </w:rPr>
         <w:lastRenderedPageBreak/>
-        <w:t xml:space="preserve">Dynamics simulation with Prof. Nicholas Abbott and other PhD students. I </w:t>
-      </w:r>
-      <w:r>
-        <w:rPr>
-          <w:rFonts w:ascii="Times New Roman" w:hAnsi="Times New Roman" w:cs="Times New Roman"/>
-          <w:kern w:val="0"/>
-        </w:rPr>
-        <w:t xml:space="preserve">also joined Prof. </w:t>
-      </w:r>
-      <w:r>
-        <w:rPr>
-          <w:rFonts w:ascii="Times New Roman" w:hAnsi="Times New Roman" w:cs="Times New Roman" w:hint="eastAsia"/>
-          <w:kern w:val="0"/>
-        </w:rPr>
-        <w:t xml:space="preserve">Christos </w:t>
-      </w:r>
-      <w:proofErr w:type="spellStart"/>
-      <w:r>
-        <w:rPr>
-          <w:rFonts w:ascii="Times New Roman" w:hAnsi="Times New Roman" w:cs="Times New Roman"/>
-          <w:kern w:val="0"/>
-        </w:rPr>
-        <w:t>Maravelias</w:t>
-      </w:r>
-      <w:proofErr w:type="spellEnd"/>
-      <w:r>
-        <w:rPr>
-          <w:rFonts w:ascii="Times New Roman" w:hAnsi="Times New Roman" w:cs="Times New Roman"/>
-          <w:kern w:val="0"/>
-        </w:rPr>
-        <w:t xml:space="preserve">’ </w:t>
-      </w:r>
-      <w:r>
-        <w:rPr>
-          <w:rFonts w:ascii="Times New Roman" w:hAnsi="Times New Roman" w:cs="Times New Roman" w:hint="eastAsia"/>
-          <w:kern w:val="0"/>
-        </w:rPr>
-        <w:t>Process</w:t>
-      </w:r>
-      <w:r>
-        <w:rPr>
-          <w:rFonts w:ascii="Times New Roman" w:hAnsi="Times New Roman" w:cs="Times New Roman"/>
-          <w:kern w:val="0"/>
-        </w:rPr>
-        <w:t xml:space="preserve"> Systems Engineering</w:t>
+        <w:t>algorithms of Linear Programming</w:t>
       </w:r>
       <w:r>
         <w:rPr>
@@ -811,7 +941,77 @@
           <w:rFonts w:ascii="Times New Roman" w:hAnsi="Times New Roman" w:cs="Times New Roman"/>
           <w:kern w:val="0"/>
         </w:rPr>
-        <w:t>group where I learned mathematical models and algorithms of Linear Programming</w:t>
+        <w:t xml:space="preserve">and Mixed Integer Linear Programming problems. </w:t>
+      </w:r>
+      <w:r>
+        <w:rPr>
+          <w:rFonts w:ascii="Times New Roman" w:hAnsi="Times New Roman" w:cs="Times New Roman"/>
+          <w:kern w:val="0"/>
+        </w:rPr>
+        <w:t xml:space="preserve">I </w:t>
+      </w:r>
+      <w:r>
+        <w:rPr>
+          <w:rFonts w:ascii="Times New Roman" w:hAnsi="Times New Roman" w:cs="Times New Roman" w:hint="eastAsia"/>
+          <w:kern w:val="0"/>
+        </w:rPr>
+        <w:t>emulated</w:t>
+      </w:r>
+      <w:r>
+        <w:rPr>
+          <w:rFonts w:ascii="Times New Roman" w:hAnsi="Times New Roman" w:cs="Times New Roman"/>
+          <w:kern w:val="0"/>
+        </w:rPr>
+        <w:t xml:space="preserve"> the current best </w:t>
+      </w:r>
+      <w:r>
+        <w:rPr>
+          <w:rFonts w:ascii="Times New Roman" w:hAnsi="Times New Roman" w:cs="Times New Roman" w:hint="eastAsia"/>
+          <w:kern w:val="0"/>
+        </w:rPr>
+        <w:t xml:space="preserve">model for scheduling of multistage batch process under utility constraints with discrete time formulation by using continuous time formation. </w:t>
+      </w:r>
+      <w:r>
+        <w:rPr>
+          <w:rFonts w:ascii="Times New Roman" w:hAnsi="Times New Roman" w:cs="Times New Roman"/>
+          <w:kern w:val="0"/>
+        </w:rPr>
+        <w:t xml:space="preserve">I built </w:t>
+      </w:r>
+      <w:r>
+        <w:rPr>
+          <w:rFonts w:ascii="Times New Roman" w:hAnsi="Times New Roman" w:cs="Times New Roman" w:hint="eastAsia"/>
+          <w:kern w:val="0"/>
+        </w:rPr>
+        <w:t>t</w:t>
+      </w:r>
+      <w:r>
+        <w:rPr>
+          <w:rFonts w:ascii="Times New Roman" w:hAnsi="Times New Roman" w:cs="Times New Roman" w:hint="eastAsia"/>
+          <w:kern w:val="0"/>
+        </w:rPr>
+        <w:t>hree new models and the correctness of my new models was validated</w:t>
+      </w:r>
+      <w:r>
+        <w:rPr>
+          <w:rFonts w:ascii="Times New Roman" w:hAnsi="Times New Roman" w:cs="Times New Roman" w:hint="eastAsia"/>
+          <w:kern w:val="0"/>
+        </w:rPr>
+        <w:t xml:space="preserve"> by solving sample problems</w:t>
+      </w:r>
+      <w:r>
+        <w:rPr>
+          <w:rFonts w:ascii="Times New Roman" w:hAnsi="Times New Roman" w:cs="Times New Roman" w:hint="eastAsia"/>
+          <w:kern w:val="0"/>
+        </w:rPr>
+        <w:t>.</w:t>
+      </w:r>
+      <w:r>
+        <w:rPr>
+          <w:rFonts w:ascii="Times New Roman" w:hAnsi="Times New Roman" w:cs="Times New Roman"/>
+          <w:kern w:val="0"/>
+        </w:rPr>
+        <w:t xml:space="preserve"> This experience</w:t>
       </w:r>
       <w:r>
         <w:rPr>
@@ -825,202 +1025,7 @@
           <w:rFonts w:ascii="Times New Roman" w:hAnsi="Times New Roman" w:cs="Times New Roman"/>
           <w:kern w:val="0"/>
         </w:rPr>
-        <w:t xml:space="preserve">and Mixed Integer Linear Programming problems. </w:t>
-      </w:r>
-      <w:r>
-        <w:rPr>
-          <w:rFonts w:ascii="Times New Roman" w:hAnsi="Times New Roman" w:cs="Times New Roman"/>
-          <w:kern w:val="0"/>
-        </w:rPr>
-        <w:t xml:space="preserve">I </w:t>
-      </w:r>
-      <w:r>
-        <w:rPr>
-          <w:rFonts w:ascii="Times New Roman" w:hAnsi="Times New Roman" w:cs="Times New Roman" w:hint="eastAsia"/>
-          <w:kern w:val="0"/>
-        </w:rPr>
-        <w:t>emulated</w:t>
-      </w:r>
-      <w:r>
-        <w:rPr>
-          <w:rFonts w:ascii="Times New Roman" w:hAnsi="Times New Roman" w:cs="Times New Roman"/>
-          <w:kern w:val="0"/>
-        </w:rPr>
-        <w:t xml:space="preserve"> the current best </w:t>
-      </w:r>
-      <w:r>
-        <w:rPr>
-          <w:rFonts w:ascii="Times New Roman" w:hAnsi="Times New Roman" w:cs="Times New Roman" w:hint="eastAsia"/>
-          <w:kern w:val="0"/>
-        </w:rPr>
-        <w:t xml:space="preserve">model for scheduling of multistage batch process under utility constraints with discrete time formulation by using continuous time formation. </w:t>
-      </w:r>
-      <w:r>
-        <w:rPr>
-          <w:rFonts w:ascii="Times New Roman" w:hAnsi="Times New Roman" w:cs="Times New Roman"/>
-          <w:kern w:val="0"/>
-        </w:rPr>
-        <w:t xml:space="preserve">I built </w:t>
-      </w:r>
-      <w:r>
-        <w:rPr>
-          <w:rFonts w:ascii="Times New Roman" w:hAnsi="Times New Roman" w:cs="Times New Roman" w:hint="eastAsia"/>
-          <w:kern w:val="0"/>
-        </w:rPr>
-        <w:t>t</w:t>
-      </w:r>
-      <w:r>
-        <w:rPr>
-          <w:rFonts w:ascii="Times New Roman" w:hAnsi="Times New Roman" w:cs="Times New Roman" w:hint="eastAsia"/>
-          <w:kern w:val="0"/>
-        </w:rPr>
-        <w:t>hree new models and the correctness of my new models was validated</w:t>
-      </w:r>
-      <w:r>
-        <w:rPr>
-          <w:rFonts w:ascii="Times New Roman" w:hAnsi="Times New Roman" w:cs="Times New Roman" w:hint="eastAsia"/>
-          <w:kern w:val="0"/>
-        </w:rPr>
-        <w:t xml:space="preserve"> by solving sample problems</w:t>
-      </w:r>
-      <w:r>
-        <w:rPr>
-          <w:rFonts w:ascii="Times New Roman" w:hAnsi="Times New Roman" w:cs="Times New Roman" w:hint="eastAsia"/>
-          <w:kern w:val="0"/>
-        </w:rPr>
-        <w:t>.</w:t>
-      </w:r>
-      <w:r>
-        <w:rPr>
-          <w:rFonts w:ascii="Times New Roman" w:hAnsi="Times New Roman" w:cs="Times New Roman"/>
-          <w:kern w:val="0"/>
-        </w:rPr>
-        <w:t xml:space="preserve"> This experience</w:t>
-      </w:r>
-      <w:r>
-        <w:rPr>
-          <w:rFonts w:ascii="Times New Roman" w:hAnsi="Times New Roman" w:cs="Times New Roman" w:hint="eastAsia"/>
-          <w:kern w:val="0"/>
-        </w:rPr>
-        <w:t xml:space="preserve"> </w:t>
-      </w:r>
-      <w:r>
-        <w:rPr>
-          <w:rFonts w:ascii="Times New Roman" w:hAnsi="Times New Roman" w:cs="Times New Roman"/>
-          <w:kern w:val="0"/>
-        </w:rPr>
         <w:t xml:space="preserve">enhanced my capability for modeling and enriched my knowledge for numerical optimization, which are indispensable as a computational scientist in molecular engineering. </w:t>
-      </w:r>
-      <w:r>
-        <w:rPr>
-          <w:rFonts w:ascii="Times New Roman" w:hAnsi="Times New Roman" w:cs="Times New Roman"/>
-          <w:kern w:val="0"/>
-        </w:rPr>
-        <w:t xml:space="preserve">The efforts </w:t>
-      </w:r>
-      <w:r>
-        <w:rPr>
-          <w:rFonts w:ascii="Times New Roman" w:hAnsi="Times New Roman" w:cs="Times New Roman" w:hint="eastAsia"/>
-          <w:kern w:val="0"/>
-        </w:rPr>
-        <w:t xml:space="preserve">I have </w:t>
-      </w:r>
-      <w:r>
-        <w:rPr>
-          <w:rFonts w:ascii="Times New Roman" w:hAnsi="Times New Roman" w:cs="Times New Roman"/>
-          <w:kern w:val="0"/>
-        </w:rPr>
-        <w:t xml:space="preserve">paid to strengthen my computation and mathematical background are not limited to that. I have done various course projects which made me more capable of solving practical computational problems. </w:t>
-      </w:r>
-      <w:r>
-        <w:rPr>
-          <w:rFonts w:ascii="Times New Roman" w:hAnsi="Times New Roman" w:cs="Times New Roman"/>
-          <w:kern w:val="0"/>
-        </w:rPr>
-        <w:t>I’m taking</w:t>
-      </w:r>
-      <w:r>
-        <w:rPr>
-          <w:rFonts w:ascii="Times New Roman" w:hAnsi="Times New Roman" w:cs="Times New Roman" w:hint="eastAsia"/>
-          <w:kern w:val="0"/>
-        </w:rPr>
-        <w:t xml:space="preserve"> </w:t>
-      </w:r>
-      <w:r>
-        <w:rPr>
-          <w:rFonts w:ascii="Times New Roman" w:hAnsi="Times New Roman" w:cs="Times New Roman" w:hint="eastAsia"/>
-          <w:i/>
-          <w:kern w:val="0"/>
-        </w:rPr>
-        <w:t>Numerical Analysis, Algorithm D</w:t>
-      </w:r>
-      <w:r>
-        <w:rPr>
-          <w:rFonts w:ascii="Times New Roman" w:hAnsi="Times New Roman" w:cs="Times New Roman" w:hint="eastAsia"/>
-          <w:i/>
-          <w:kern w:val="0"/>
-        </w:rPr>
-        <w:t xml:space="preserve">esign, </w:t>
-      </w:r>
-      <w:r>
-        <w:rPr>
-          <w:rFonts w:ascii="Times New Roman" w:hAnsi="Times New Roman" w:cs="Times New Roman"/>
-          <w:i/>
-          <w:kern w:val="0"/>
-        </w:rPr>
-        <w:t>Machine L</w:t>
-      </w:r>
-      <w:r>
-        <w:rPr>
-          <w:rFonts w:ascii="Times New Roman" w:hAnsi="Times New Roman" w:cs="Times New Roman"/>
-          <w:i/>
-          <w:kern w:val="0"/>
-        </w:rPr>
-        <w:t xml:space="preserve">earning, </w:t>
-      </w:r>
-      <w:r>
-        <w:rPr>
-          <w:rFonts w:ascii="Times New Roman" w:hAnsi="Times New Roman" w:cs="Times New Roman" w:hint="eastAsia"/>
-          <w:kern w:val="0"/>
-        </w:rPr>
-        <w:t>and</w:t>
-      </w:r>
-      <w:r>
-        <w:rPr>
-          <w:rFonts w:ascii="Times New Roman" w:hAnsi="Times New Roman" w:cs="Times New Roman" w:hint="eastAsia"/>
-          <w:i/>
-          <w:kern w:val="0"/>
-        </w:rPr>
-        <w:t xml:space="preserve"> Software E</w:t>
-      </w:r>
-      <w:r>
-        <w:rPr>
-          <w:rFonts w:ascii="Times New Roman" w:hAnsi="Times New Roman" w:cs="Times New Roman" w:hint="eastAsia"/>
-          <w:i/>
-          <w:kern w:val="0"/>
-        </w:rPr>
-        <w:t>ngineering</w:t>
-      </w:r>
-      <w:r>
-        <w:rPr>
-          <w:rFonts w:ascii="Times New Roman" w:hAnsi="Times New Roman" w:cs="Times New Roman"/>
-          <w:kern w:val="0"/>
-        </w:rPr>
-        <w:t xml:space="preserve"> in the fall semester of 2015.</w:t>
-      </w:r>
-      <w:r>
-        <w:rPr>
-          <w:rFonts w:ascii="Times New Roman" w:hAnsi="Times New Roman" w:cs="Times New Roman" w:hint="eastAsia"/>
-          <w:kern w:val="0"/>
-        </w:rPr>
-        <w:t xml:space="preserve"> </w:t>
-      </w:r>
-      <w:r>
-        <w:rPr>
-          <w:rFonts w:ascii="Times New Roman" w:hAnsi="Times New Roman" w:cs="Times New Roman"/>
-          <w:kern w:val="0"/>
-        </w:rPr>
-        <w:t>All I want is that I will be qualified as a PhD candidate in developing new methods useful in designing molecules.</w:t>
       </w:r>
     </w:p>
     <w:p>
@@ -1057,7 +1062,21 @@
           <w:rFonts w:ascii="Times New Roman" w:hAnsi="Times New Roman" w:cs="Times New Roman"/>
           <w:kern w:val="0"/>
         </w:rPr>
-        <w:t xml:space="preserve"> of protein design, I had an internsh</w:t>
+        <w:t xml:space="preserve"> of protein design, I </w:t>
+      </w:r>
+      <w:r>
+        <w:rPr>
+          <w:rFonts w:ascii="Times New Roman" w:hAnsi="Times New Roman" w:cs="Times New Roman"/>
+          <w:kern w:val="0"/>
+        </w:rPr>
+        <w:t>undertook</w:t>
+      </w:r>
+      <w:r>
+        <w:rPr>
+          <w:rFonts w:ascii="Times New Roman" w:hAnsi="Times New Roman" w:cs="Times New Roman"/>
+          <w:kern w:val="0"/>
+        </w:rPr>
+        <w:t xml:space="preserve"> an internsh</w:t>
       </w:r>
       <w:r>
         <w:rPr>
@@ -1302,7 +1321,21 @@
           <w:rFonts w:ascii="Times New Roman" w:hAnsi="Times New Roman" w:cs="Times New Roman"/>
           <w:kern w:val="0"/>
         </w:rPr>
-        <w:t xml:space="preserve"> run the further design protocol</w:t>
+        <w:t xml:space="preserve"> </w:t>
+      </w:r>
+      <w:r>
+        <w:rPr>
+          <w:rFonts w:ascii="Times New Roman" w:hAnsi="Times New Roman" w:cs="Times New Roman"/>
+          <w:kern w:val="0"/>
+        </w:rPr>
+        <w:t>ran</w:t>
+      </w:r>
+      <w:r>
+        <w:rPr>
+          <w:rFonts w:ascii="Times New Roman" w:hAnsi="Times New Roman" w:cs="Times New Roman"/>
+          <w:kern w:val="0"/>
+        </w:rPr>
+        <w:t xml:space="preserve"> further design protocol</w:t>
       </w:r>
       <w:r>
         <w:rPr>
@@ -1409,8 +1442,6 @@
         </w:rPr>
         <w:t>more “good” docking structures were found and were in the process of design.</w:t>
       </w:r>
-      <w:bookmarkStart w:id="0" w:name="_GoBack"/>
-      <w:bookmarkEnd w:id="0"/>
       <w:r>
         <w:rPr>
           <w:rFonts w:ascii="Times New Roman" w:hAnsi="Times New Roman" w:cs="Times New Roman"/>
@@ -1506,48 +1537,6 @@
           <w:kern w:val="0"/>
         </w:rPr>
         <w:t xml:space="preserve">er-shaped structure. </w:t>
-      </w:r>
-      <w:r>
-        <w:rPr>
-          <w:rFonts w:ascii="Times New Roman" w:hAnsi="Times New Roman" w:cs="Times New Roman"/>
-          <w:kern w:val="0"/>
-        </w:rPr>
-        <w:t>I’m more passionate about protein design when I saw the amazing progress we made on bui</w:t>
-      </w:r>
-      <w:r>
-        <w:rPr>
-          <w:rFonts w:ascii="Times New Roman" w:hAnsi="Times New Roman" w:cs="Times New Roman"/>
-          <w:kern w:val="0"/>
-        </w:rPr>
-        <w:t>lding fibers. Besides</w:t>
-      </w:r>
-      <w:r>
-        <w:rPr>
-          <w:rFonts w:ascii="Times New Roman" w:hAnsi="Times New Roman" w:cs="Times New Roman" w:hint="eastAsia"/>
-          <w:kern w:val="0"/>
-        </w:rPr>
-        <w:t xml:space="preserve">, </w:t>
-      </w:r>
-      <w:r>
-        <w:rPr>
-          <w:rFonts w:ascii="Times New Roman" w:hAnsi="Times New Roman" w:cs="Times New Roman"/>
-          <w:kern w:val="0"/>
-        </w:rPr>
-        <w:t xml:space="preserve">my research experience in </w:t>
-      </w:r>
-      <w:r>
-        <w:rPr>
-          <w:rFonts w:ascii="Times New Roman" w:hAnsi="Times New Roman" w:cs="Times New Roman" w:hint="eastAsia"/>
-          <w:kern w:val="0"/>
-        </w:rPr>
-        <w:t>United States</w:t>
-      </w:r>
-      <w:r>
-        <w:rPr>
-          <w:rFonts w:ascii="Times New Roman" w:hAnsi="Times New Roman" w:cs="Times New Roman"/>
-          <w:kern w:val="0"/>
-        </w:rPr>
-        <w:t xml:space="preserve"> has also well prepared me to communicate and collaborate with people from different cultures and academic background.</w:t>
       </w:r>
     </w:p>
     <w:p>
@@ -1570,30 +1559,14 @@
           <w:rFonts w:ascii="Times New Roman" w:hAnsi="Times New Roman" w:cs="Times New Roman"/>
           <w:kern w:val="0"/>
         </w:rPr>
-        <w:t xml:space="preserve">UW </w:t>
-      </w:r>
-      <w:proofErr w:type="spellStart"/>
-      <w:r>
-        <w:rPr>
-          <w:rFonts w:ascii="Times New Roman" w:hAnsi="Times New Roman" w:cs="Times New Roman"/>
-          <w:kern w:val="0"/>
-        </w:rPr>
-        <w:t>MolE</w:t>
-      </w:r>
-      <w:proofErr w:type="spellEnd"/>
-      <w:r>
-        <w:rPr>
-          <w:rFonts w:ascii="Times New Roman" w:hAnsi="Times New Roman" w:cs="Times New Roman"/>
-          <w:kern w:val="0"/>
-        </w:rPr>
-        <w:t xml:space="preserve"> program has </w:t>
-      </w:r>
-      <w:r>
-        <w:rPr>
-          <w:rFonts w:ascii="Times New Roman" w:hAnsi="Times New Roman" w:cs="Times New Roman" w:hint="eastAsia"/>
-          <w:kern w:val="0"/>
-        </w:rPr>
-        <w:t>not only</w:t>
+        <w:t>I’m more passionate about protein design when I saw the amazing progress we made on bui</w:t>
+      </w:r>
+      <w:r>
+        <w:rPr>
+          <w:rFonts w:ascii="Times New Roman" w:hAnsi="Times New Roman" w:cs="Times New Roman"/>
+          <w:kern w:val="0"/>
+        </w:rPr>
+        <w:t>lding fibers.</w:t>
       </w:r>
       <w:r>
         <w:rPr>
@@ -1607,205 +1580,70 @@
           <w:rFonts w:ascii="Times New Roman" w:hAnsi="Times New Roman" w:cs="Times New Roman"/>
           <w:kern w:val="0"/>
         </w:rPr>
-        <w:t>solid curricula</w:t>
-      </w:r>
-      <w:r>
-        <w:rPr>
-          <w:rFonts w:ascii="Times New Roman" w:hAnsi="Times New Roman" w:cs="Times New Roman"/>
-          <w:kern w:val="0"/>
-        </w:rPr>
-        <w:t xml:space="preserve"> on molecular design, </w:t>
-      </w:r>
-      <w:r>
-        <w:rPr>
-          <w:rFonts w:ascii="Times New Roman" w:hAnsi="Times New Roman" w:cs="Times New Roman"/>
-          <w:kern w:val="0"/>
-        </w:rPr>
-        <w:t xml:space="preserve">synthesis, and characterization </w:t>
-      </w:r>
-      <w:r>
-        <w:rPr>
-          <w:rFonts w:ascii="Times New Roman" w:hAnsi="Times New Roman" w:cs="Times New Roman" w:hint="eastAsia"/>
-          <w:kern w:val="0"/>
-        </w:rPr>
-        <w:t>but also</w:t>
-      </w:r>
-      <w:r>
-        <w:rPr>
-          <w:rFonts w:ascii="Times New Roman" w:hAnsi="Times New Roman" w:cs="Times New Roman"/>
-          <w:kern w:val="0"/>
-        </w:rPr>
-        <w:t xml:space="preserve"> faculty working on my interested areas. </w:t>
-      </w:r>
-      <w:r>
-        <w:rPr>
-          <w:rFonts w:ascii="Times New Roman" w:hAnsi="Times New Roman" w:cs="Times New Roman" w:hint="eastAsia"/>
-          <w:kern w:val="0"/>
-        </w:rPr>
-        <w:t>I</w:t>
-      </w:r>
-      <w:r>
-        <w:rPr>
-          <w:rFonts w:ascii="Times New Roman" w:hAnsi="Times New Roman" w:cs="Times New Roman"/>
-          <w:kern w:val="0"/>
-        </w:rPr>
-        <w:t>’</w:t>
-      </w:r>
-      <w:r>
-        <w:rPr>
-          <w:rFonts w:ascii="Times New Roman" w:hAnsi="Times New Roman" w:cs="Times New Roman" w:hint="eastAsia"/>
-          <w:kern w:val="0"/>
-        </w:rPr>
-        <w:t xml:space="preserve">m especially interested in </w:t>
-      </w:r>
-      <w:r>
-        <w:rPr>
-          <w:rFonts w:ascii="Times New Roman" w:hAnsi="Times New Roman" w:cs="Times New Roman"/>
-          <w:kern w:val="0"/>
-        </w:rPr>
-        <w:t>Dr. David Baker</w:t>
-      </w:r>
-      <w:r>
-        <w:rPr>
-          <w:rFonts w:ascii="Times New Roman" w:hAnsi="Times New Roman" w:cs="Times New Roman"/>
-          <w:kern w:val="0"/>
-        </w:rPr>
-        <w:t>’</w:t>
-      </w:r>
-      <w:r>
-        <w:rPr>
-          <w:rFonts w:ascii="Times New Roman" w:hAnsi="Times New Roman" w:cs="Times New Roman" w:hint="eastAsia"/>
-          <w:kern w:val="0"/>
-        </w:rPr>
-        <w:t>s work</w:t>
-      </w:r>
-      <w:r>
-        <w:rPr>
-          <w:rFonts w:ascii="Times New Roman" w:hAnsi="Times New Roman" w:cs="Times New Roman"/>
-          <w:kern w:val="0"/>
-        </w:rPr>
-        <w:t xml:space="preserve"> on computational protein design and experimental characterization. </w:t>
-      </w:r>
-      <w:r>
-        <w:rPr>
-          <w:rFonts w:ascii="Times New Roman" w:hAnsi="Times New Roman" w:cs="Times New Roman" w:hint="eastAsia"/>
-          <w:kern w:val="0"/>
-        </w:rPr>
-        <w:t xml:space="preserve">I admire </w:t>
-      </w:r>
-      <w:r>
-        <w:rPr>
-          <w:rFonts w:ascii="Times New Roman" w:hAnsi="Times New Roman" w:cs="Times New Roman"/>
-          <w:kern w:val="0"/>
-        </w:rPr>
-        <w:t>Dr. Valerie Daggett</w:t>
-      </w:r>
-      <w:r>
-        <w:rPr>
-          <w:rFonts w:ascii="Times New Roman" w:hAnsi="Times New Roman" w:cs="Times New Roman" w:hint="eastAsia"/>
-          <w:kern w:val="0"/>
-        </w:rPr>
-        <w:t>, one of the</w:t>
-      </w:r>
-      <w:r>
-        <w:rPr>
-          <w:rFonts w:ascii="Times New Roman" w:hAnsi="Times New Roman" w:cs="Times New Roman"/>
-          <w:kern w:val="0"/>
-        </w:rPr>
-        <w:t xml:space="preserve"> leader</w:t>
-      </w:r>
-      <w:r>
-        <w:rPr>
-          <w:rFonts w:ascii="Times New Roman" w:hAnsi="Times New Roman" w:cs="Times New Roman" w:hint="eastAsia"/>
-          <w:kern w:val="0"/>
-        </w:rPr>
-        <w:t>s</w:t>
-      </w:r>
-      <w:r>
-        <w:rPr>
-          <w:rFonts w:ascii="Times New Roman" w:hAnsi="Times New Roman" w:cs="Times New Roman"/>
-          <w:kern w:val="0"/>
-        </w:rPr>
-        <w:t xml:space="preserve"> in using computational method to </w:t>
-      </w:r>
-      <w:r>
-        <w:rPr>
-          <w:rFonts w:ascii="Times New Roman" w:hAnsi="Times New Roman" w:cs="Times New Roman"/>
-          <w:kern w:val="0"/>
-        </w:rPr>
-        <w:t>design diagnostic and therapeutic agents to target amyloid diseases</w:t>
-      </w:r>
-      <w:r>
-        <w:rPr>
-          <w:rFonts w:ascii="Times New Roman" w:hAnsi="Times New Roman" w:cs="Times New Roman"/>
-          <w:kern w:val="0"/>
-        </w:rPr>
-        <w:t xml:space="preserve">. </w:t>
-      </w:r>
-      <w:r>
-        <w:rPr>
-          <w:rFonts w:ascii="Times New Roman" w:hAnsi="Times New Roman" w:cs="Times New Roman" w:hint="eastAsia"/>
-          <w:kern w:val="0"/>
-        </w:rPr>
-        <w:t xml:space="preserve">My background also pertains to </w:t>
-      </w:r>
-      <w:r>
-        <w:rPr>
-          <w:rFonts w:ascii="Times New Roman" w:hAnsi="Times New Roman" w:cs="Times New Roman"/>
-          <w:kern w:val="0"/>
-        </w:rPr>
-        <w:t xml:space="preserve">Dr. Jim </w:t>
-      </w:r>
-      <w:proofErr w:type="spellStart"/>
-      <w:r>
-        <w:rPr>
-          <w:rFonts w:ascii="Times New Roman" w:hAnsi="Times New Roman" w:cs="Times New Roman"/>
-          <w:kern w:val="0"/>
-        </w:rPr>
-        <w:t>Pfaendtner’</w:t>
-      </w:r>
-      <w:r>
-        <w:rPr>
-          <w:rFonts w:ascii="Times New Roman" w:hAnsi="Times New Roman" w:cs="Times New Roman" w:hint="eastAsia"/>
-          <w:kern w:val="0"/>
-        </w:rPr>
-        <w:t>s</w:t>
-      </w:r>
-      <w:proofErr w:type="spellEnd"/>
-      <w:r>
-        <w:rPr>
-          <w:rFonts w:ascii="Times New Roman" w:hAnsi="Times New Roman" w:cs="Times New Roman" w:hint="eastAsia"/>
-          <w:kern w:val="0"/>
-        </w:rPr>
-        <w:t xml:space="preserve"> work on</w:t>
-      </w:r>
-      <w:r>
-        <w:rPr>
-          <w:rFonts w:ascii="Times New Roman" w:hAnsi="Times New Roman" w:cs="Times New Roman"/>
-          <w:kern w:val="0"/>
-        </w:rPr>
-        <w:t xml:space="preserve"> </w:t>
-      </w:r>
-      <w:r>
-        <w:rPr>
-          <w:rFonts w:ascii="Times New Roman" w:hAnsi="Times New Roman" w:cs="Times New Roman"/>
-          <w:kern w:val="0"/>
-        </w:rPr>
-        <w:t>c</w:t>
-      </w:r>
-      <w:r>
-        <w:rPr>
-          <w:rFonts w:ascii="Times New Roman" w:hAnsi="Times New Roman" w:cs="Times New Roman"/>
-          <w:kern w:val="0"/>
-        </w:rPr>
-        <w:t>omputational enzymology</w:t>
-      </w:r>
-      <w:r>
-        <w:rPr>
-          <w:rFonts w:ascii="Times New Roman" w:hAnsi="Times New Roman" w:cs="Times New Roman"/>
-          <w:kern w:val="0"/>
-        </w:rPr>
-        <w:t xml:space="preserve"> and molecular simulation. </w:t>
+        <w:t xml:space="preserve">Moreover, by working in Baker Lab, </w:t>
+      </w:r>
+      <w:r>
+        <w:rPr>
+          <w:rFonts w:ascii="Times New Roman" w:hAnsi="Times New Roman" w:cs="Times New Roman"/>
+          <w:kern w:val="0"/>
+        </w:rPr>
+        <w:t>I’</w:t>
+      </w:r>
+      <w:r>
+        <w:rPr>
+          <w:rFonts w:ascii="Times New Roman" w:hAnsi="Times New Roman" w:cs="Times New Roman" w:hint="eastAsia"/>
+          <w:kern w:val="0"/>
+        </w:rPr>
+        <w:t>m impressed by the advancement researchers made in protein design</w:t>
+      </w:r>
+      <w:r>
+        <w:rPr>
+          <w:rFonts w:ascii="Times New Roman" w:hAnsi="Times New Roman" w:cs="Times New Roman"/>
+          <w:kern w:val="0"/>
+        </w:rPr>
+        <w:t>, from designing non-functional globular proteins to more complex functional proteins, such as enzyme, binders, and nanomaterials. I expect protein design will be one of the solutions in drug delivery,</w:t>
+      </w:r>
+      <w:r>
+        <w:rPr>
+          <w:rFonts w:ascii="Times New Roman" w:hAnsi="Times New Roman" w:cs="Times New Roman" w:hint="eastAsia"/>
+          <w:kern w:val="0"/>
+        </w:rPr>
+        <w:t xml:space="preserve"> vaccine design</w:t>
+      </w:r>
+      <w:r>
+        <w:rPr>
+          <w:rFonts w:ascii="Times New Roman" w:hAnsi="Times New Roman" w:cs="Times New Roman"/>
+          <w:kern w:val="0"/>
+        </w:rPr>
+        <w:t>, tissue enginee</w:t>
+      </w:r>
+      <w:r>
+        <w:rPr>
+          <w:rFonts w:ascii="Times New Roman" w:hAnsi="Times New Roman" w:cs="Times New Roman"/>
+          <w:kern w:val="0"/>
+        </w:rPr>
+        <w:t xml:space="preserve">ring and chemical production. During my PhD, I’m eager to develop novel computational methods to improve the sampling efficiency and energy function in protein design. I will also collaborate with other researchers on designing and testing functional proteins. </w:t>
+      </w:r>
+      <w:r>
+        <w:rPr>
+          <w:rFonts w:ascii="Times New Roman" w:hAnsi="Times New Roman" w:cs="Times New Roman"/>
+          <w:kern w:val="0"/>
+        </w:rPr>
+        <w:t xml:space="preserve">Finally, I’m well prepared for pursuing a PhD in </w:t>
+      </w:r>
+      <w:r>
+        <w:rPr>
+          <w:rFonts w:ascii="Times New Roman" w:hAnsi="Times New Roman" w:cs="Times New Roman"/>
+          <w:kern w:val="0"/>
+        </w:rPr>
+        <w:t>computational protein design</w:t>
+      </w:r>
+      <w:r>
+        <w:rPr>
+          <w:rFonts w:ascii="Times New Roman" w:hAnsi="Times New Roman" w:cs="Times New Roman"/>
+          <w:kern w:val="0"/>
+        </w:rPr>
+        <w:t xml:space="preserve"> owing to my rich research experience and excellent background in mathematics and computer science. I’m always a good cooperator in my groups in China and America where I have closely collaborated and communicated with students and postdocs from different cultural and academic background.</w:t>
       </w:r>
     </w:p>
     <w:p>
@@ -1825,6 +1663,264 @@
       </w:pPr>
       <w:r>
         <w:rPr>
+          <w:rFonts w:ascii="Times New Roman" w:hAnsi="Times New Roman" w:cs="Times New Roman"/>
+          <w:kern w:val="0"/>
+        </w:rPr>
+        <w:t xml:space="preserve">UW </w:t>
+      </w:r>
+      <w:proofErr w:type="spellStart"/>
+      <w:r>
+        <w:rPr>
+          <w:rFonts w:ascii="Times New Roman" w:hAnsi="Times New Roman" w:cs="Times New Roman"/>
+          <w:kern w:val="0"/>
+        </w:rPr>
+        <w:t>MolE</w:t>
+      </w:r>
+      <w:proofErr w:type="spellEnd"/>
+      <w:r>
+        <w:rPr>
+          <w:rFonts w:ascii="Times New Roman" w:hAnsi="Times New Roman" w:cs="Times New Roman"/>
+          <w:kern w:val="0"/>
+        </w:rPr>
+        <w:t xml:space="preserve"> program has </w:t>
+      </w:r>
+      <w:r>
+        <w:rPr>
+          <w:rFonts w:ascii="Times New Roman" w:hAnsi="Times New Roman" w:cs="Times New Roman" w:hint="eastAsia"/>
+          <w:kern w:val="0"/>
+        </w:rPr>
+        <w:t>not only</w:t>
+      </w:r>
+      <w:r>
+        <w:rPr>
+          <w:rFonts w:ascii="Times New Roman" w:hAnsi="Times New Roman" w:cs="Times New Roman"/>
+          <w:kern w:val="0"/>
+        </w:rPr>
+        <w:t xml:space="preserve"> </w:t>
+      </w:r>
+      <w:r>
+        <w:rPr>
+          <w:rFonts w:ascii="Times New Roman" w:hAnsi="Times New Roman" w:cs="Times New Roman"/>
+          <w:kern w:val="0"/>
+        </w:rPr>
+        <w:t>solid curricula</w:t>
+      </w:r>
+      <w:r>
+        <w:rPr>
+          <w:rFonts w:ascii="Times New Roman" w:hAnsi="Times New Roman" w:cs="Times New Roman"/>
+          <w:kern w:val="0"/>
+        </w:rPr>
+        <w:t xml:space="preserve"> on molecular design, </w:t>
+      </w:r>
+      <w:r>
+        <w:rPr>
+          <w:rFonts w:ascii="Times New Roman" w:hAnsi="Times New Roman" w:cs="Times New Roman"/>
+          <w:kern w:val="0"/>
+        </w:rPr>
+        <w:t xml:space="preserve">synthesis, and characterization </w:t>
+      </w:r>
+      <w:r>
+        <w:rPr>
+          <w:rFonts w:ascii="Times New Roman" w:hAnsi="Times New Roman" w:cs="Times New Roman" w:hint="eastAsia"/>
+          <w:kern w:val="0"/>
+        </w:rPr>
+        <w:t>but also</w:t>
+      </w:r>
+      <w:r>
+        <w:rPr>
+          <w:rFonts w:ascii="Times New Roman" w:hAnsi="Times New Roman" w:cs="Times New Roman"/>
+          <w:kern w:val="0"/>
+        </w:rPr>
+        <w:t xml:space="preserve"> faculty working on my interested areas. </w:t>
+      </w:r>
+      <w:r>
+        <w:rPr>
+          <w:rFonts w:ascii="Times New Roman" w:hAnsi="Times New Roman" w:cs="Times New Roman" w:hint="eastAsia"/>
+          <w:kern w:val="0"/>
+        </w:rPr>
+        <w:t>I</w:t>
+      </w:r>
+      <w:r>
+        <w:rPr>
+          <w:rFonts w:ascii="Times New Roman" w:hAnsi="Times New Roman" w:cs="Times New Roman"/>
+          <w:kern w:val="0"/>
+        </w:rPr>
+        <w:t>’</w:t>
+      </w:r>
+      <w:r>
+        <w:rPr>
+          <w:rFonts w:ascii="Times New Roman" w:hAnsi="Times New Roman" w:cs="Times New Roman" w:hint="eastAsia"/>
+          <w:kern w:val="0"/>
+        </w:rPr>
+        <w:t xml:space="preserve">m especially interested in </w:t>
+      </w:r>
+      <w:r>
+        <w:rPr>
+          <w:rFonts w:ascii="Times New Roman" w:hAnsi="Times New Roman" w:cs="Times New Roman"/>
+          <w:kern w:val="0"/>
+        </w:rPr>
+        <w:t>Dr. David Baker</w:t>
+      </w:r>
+      <w:r>
+        <w:rPr>
+          <w:rFonts w:ascii="Times New Roman" w:hAnsi="Times New Roman" w:cs="Times New Roman"/>
+          <w:kern w:val="0"/>
+        </w:rPr>
+        <w:t>’</w:t>
+      </w:r>
+      <w:r>
+        <w:rPr>
+          <w:rFonts w:ascii="Times New Roman" w:hAnsi="Times New Roman" w:cs="Times New Roman" w:hint="eastAsia"/>
+          <w:kern w:val="0"/>
+        </w:rPr>
+        <w:t>s work</w:t>
+      </w:r>
+      <w:r>
+        <w:rPr>
+          <w:rFonts w:ascii="Times New Roman" w:hAnsi="Times New Roman" w:cs="Times New Roman"/>
+          <w:kern w:val="0"/>
+        </w:rPr>
+        <w:t xml:space="preserve"> on computational protein design and experimental characterization. </w:t>
+      </w:r>
+      <w:r>
+        <w:rPr>
+          <w:rFonts w:ascii="Times New Roman" w:hAnsi="Times New Roman" w:cs="Times New Roman" w:hint="eastAsia"/>
+          <w:kern w:val="0"/>
+        </w:rPr>
+        <w:t xml:space="preserve">I admire </w:t>
+      </w:r>
+      <w:r>
+        <w:rPr>
+          <w:rFonts w:ascii="Times New Roman" w:hAnsi="Times New Roman" w:cs="Times New Roman"/>
+          <w:kern w:val="0"/>
+        </w:rPr>
+        <w:t>Dr. Valerie Daggett</w:t>
+      </w:r>
+      <w:r>
+        <w:rPr>
+          <w:rFonts w:ascii="Times New Roman" w:hAnsi="Times New Roman" w:cs="Times New Roman" w:hint="eastAsia"/>
+          <w:kern w:val="0"/>
+        </w:rPr>
+        <w:t>, one of the</w:t>
+      </w:r>
+      <w:r>
+        <w:rPr>
+          <w:rFonts w:ascii="Times New Roman" w:hAnsi="Times New Roman" w:cs="Times New Roman"/>
+          <w:kern w:val="0"/>
+        </w:rPr>
+        <w:t xml:space="preserve"> leader</w:t>
+      </w:r>
+      <w:r>
+        <w:rPr>
+          <w:rFonts w:ascii="Times New Roman" w:hAnsi="Times New Roman" w:cs="Times New Roman" w:hint="eastAsia"/>
+          <w:kern w:val="0"/>
+        </w:rPr>
+        <w:t>s</w:t>
+      </w:r>
+      <w:r>
+        <w:rPr>
+          <w:rFonts w:ascii="Times New Roman" w:hAnsi="Times New Roman" w:cs="Times New Roman"/>
+          <w:kern w:val="0"/>
+        </w:rPr>
+        <w:t xml:space="preserve"> in using computational method to </w:t>
+      </w:r>
+      <w:r>
+        <w:rPr>
+          <w:rFonts w:ascii="Times New Roman" w:hAnsi="Times New Roman" w:cs="Times New Roman"/>
+          <w:kern w:val="0"/>
+        </w:rPr>
+        <w:t>design diagnostic and therapeutic agents to target amyloid diseases</w:t>
+      </w:r>
+      <w:r>
+        <w:rPr>
+          <w:rFonts w:ascii="Times New Roman" w:hAnsi="Times New Roman" w:cs="Times New Roman"/>
+          <w:kern w:val="0"/>
+        </w:rPr>
+        <w:t xml:space="preserve">. </w:t>
+      </w:r>
+      <w:r>
+        <w:rPr>
+          <w:rFonts w:ascii="Times New Roman" w:hAnsi="Times New Roman" w:cs="Times New Roman" w:hint="eastAsia"/>
+          <w:kern w:val="0"/>
+        </w:rPr>
+        <w:t xml:space="preserve">My background also pertains to </w:t>
+      </w:r>
+      <w:r>
+        <w:rPr>
+          <w:rFonts w:ascii="Times New Roman" w:hAnsi="Times New Roman" w:cs="Times New Roman"/>
+          <w:kern w:val="0"/>
+        </w:rPr>
+        <w:t xml:space="preserve">Dr. Jim </w:t>
+      </w:r>
+      <w:proofErr w:type="spellStart"/>
+      <w:r>
+        <w:rPr>
+          <w:rFonts w:ascii="Times New Roman" w:hAnsi="Times New Roman" w:cs="Times New Roman"/>
+          <w:kern w:val="0"/>
+        </w:rPr>
+        <w:t>Pfaendtner’</w:t>
+      </w:r>
+      <w:r>
+        <w:rPr>
+          <w:rFonts w:ascii="Times New Roman" w:hAnsi="Times New Roman" w:cs="Times New Roman" w:hint="eastAsia"/>
+          <w:kern w:val="0"/>
+        </w:rPr>
+        <w:t>s</w:t>
+      </w:r>
+      <w:proofErr w:type="spellEnd"/>
+      <w:r>
+        <w:rPr>
+          <w:rFonts w:ascii="Times New Roman" w:hAnsi="Times New Roman" w:cs="Times New Roman" w:hint="eastAsia"/>
+          <w:kern w:val="0"/>
+        </w:rPr>
+        <w:t xml:space="preserve"> work on</w:t>
+      </w:r>
+      <w:r>
+        <w:rPr>
+          <w:rFonts w:ascii="Times New Roman" w:hAnsi="Times New Roman" w:cs="Times New Roman"/>
+          <w:kern w:val="0"/>
+        </w:rPr>
+        <w:t xml:space="preserve"> </w:t>
+      </w:r>
+      <w:r>
+        <w:rPr>
+          <w:rFonts w:ascii="Times New Roman" w:hAnsi="Times New Roman" w:cs="Times New Roman"/>
+          <w:kern w:val="0"/>
+        </w:rPr>
+        <w:t>c</w:t>
+      </w:r>
+      <w:r>
+        <w:rPr>
+          <w:rFonts w:ascii="Times New Roman" w:hAnsi="Times New Roman" w:cs="Times New Roman"/>
+          <w:kern w:val="0"/>
+        </w:rPr>
+        <w:t>omputational enzymology</w:t>
+      </w:r>
+      <w:r>
+        <w:rPr>
+          <w:rFonts w:ascii="Times New Roman" w:hAnsi="Times New Roman" w:cs="Times New Roman"/>
+          <w:kern w:val="0"/>
+        </w:rPr>
+        <w:t xml:space="preserve"> and molecular simulation. </w:t>
+      </w:r>
+    </w:p>
+    <w:p>
+      <w:pPr>
+        <w:rPr>
+          <w:rFonts w:ascii="Times New Roman" w:hAnsi="Times New Roman" w:cs="Times New Roman"/>
+          <w:kern w:val="0"/>
+        </w:rPr>
+      </w:pPr>
+    </w:p>
+    <w:p>
+      <w:pPr>
+        <w:rPr>
+          <w:rFonts w:ascii="Times New Roman" w:hAnsi="Times New Roman" w:cs="Times New Roman"/>
+          <w:kern w:val="0"/>
+        </w:rPr>
+      </w:pPr>
+      <w:r>
+        <w:rPr>
           <w:rFonts w:ascii="Times New Roman" w:hAnsi="Times New Roman" w:cs="Times New Roman" w:hint="eastAsia"/>
           <w:kern w:val="0"/>
         </w:rPr>
@@ -1905,8 +2001,10 @@
           <w:rFonts w:ascii="Times New Roman" w:hAnsi="Times New Roman" w:cs="Times New Roman" w:hint="eastAsia"/>
           <w:kern w:val="0"/>
         </w:rPr>
-        <w:t xml:space="preserve"> with colleague on solving design problems, and guiding students through the excited process of scientific discovery. Furthermore, I will facilitate cross-cultural understanding and transnational collaboration as a global citizen.</w:t>
-      </w:r>
+        <w:t xml:space="preserve"> with colleague on solving design problems, and guiding students through the excited process of scientific discovery. </w:t>
+      </w:r>
+      <w:bookmarkStart w:id="0" w:name="_GoBack"/>
+      <w:bookmarkEnd w:id="0"/>
     </w:p>
     <w:p>
       <w:pPr>

</xml_diff>